<commit_message>
Update the references section
</commit_message>
<xml_diff>
--- a/Documentación.docx
+++ b/Documentación.docx
@@ -702,13 +702,7 @@
         <w:t>, </w:t>
       </w:r>
       <w:r>
-        <w:t>Microsoft Windo</w:t>
-      </w:r>
-      <w:r>
-        <w:t>w</w:t>
-      </w:r>
-      <w:r>
-        <w:t>s</w:t>
+        <w:t>Microsoft Windows</w:t>
       </w:r>
       <w:r>
         <w:t> y </w:t>
@@ -1008,6 +1002,9 @@
     </w:p>
     <w:sdt>
       <w:sdtPr>
+        <w:rPr>
+          <w:b/>
+        </w:rPr>
         <w:id w:val="-590007869"/>
         <w:docPartObj>
           <w:docPartGallery w:val="Bibliographies"/>
@@ -1016,22 +1013,10 @@
       </w:sdtPr>
       <w:sdtEndPr>
         <w:rPr>
-          <w:rFonts w:eastAsiaTheme="minorHAnsi" w:cstheme="minorBidi"/>
           <w:b w:val="0"/>
-          <w:color w:val="auto"/>
-          <w:sz w:val="22"/>
-          <w:szCs w:val="24"/>
         </w:rPr>
       </w:sdtEndPr>
       <w:sdtContent>
-        <w:p>
-          <w:pPr>
-            <w:pStyle w:val="Heading1"/>
-          </w:pPr>
-          <w:r>
-            <w:t>Bibliography</w:t>
-          </w:r>
-        </w:p>
         <w:sdt>
           <w:sdtPr>
             <w:id w:val="111145805"/>
@@ -1041,13 +1026,6 @@
             <w:p>
               <w:pPr>
                 <w:pStyle w:val="Bibliography"/>
-                <w:ind w:left="720" w:hanging="720"/>
-                <w:rPr>
-                  <w:noProof/>
-                  <w:kern w:val="0"/>
-                  <w:sz w:val="24"/>
-                  <w14:ligatures w14:val="none"/>
-                </w:rPr>
               </w:pPr>
               <w:r>
                 <w:fldChar w:fldCharType="begin"/>
@@ -1059,149 +1037,46 @@
                 <w:fldChar w:fldCharType="separate"/>
               </w:r>
               <w:r>
-                <w:rPr>
-                  <w:noProof/>
-                </w:rPr>
-                <w:t xml:space="preserve">Wikipedia. (2023, Agosto). </w:t>
-              </w:r>
-              <w:r>
-                <w:rPr>
-                  <w:i/>
-                  <w:iCs/>
-                  <w:noProof/>
-                </w:rPr>
-                <w:t>Git</w:t>
-              </w:r>
-              <w:r>
-                <w:rPr>
-                  <w:noProof/>
-                </w:rPr>
-                <w:t>. From Wikipedia: https://es.wikipedia.org/wiki/Git</w:t>
+                <w:t>Wikipedia. (2023, Agosto). Git. From Wikipedia: https://es.wikipedia.org/wiki/Git</w:t>
               </w:r>
             </w:p>
             <w:p>
               <w:pPr>
                 <w:pStyle w:val="Bibliography"/>
-                <w:ind w:left="720" w:hanging="720"/>
-                <w:rPr>
-                  <w:noProof/>
-                </w:rPr>
               </w:pPr>
               <w:r>
-                <w:rPr>
-                  <w:noProof/>
-                </w:rPr>
-                <w:t xml:space="preserve">Wikipedia. (2023, Julio). </w:t>
-              </w:r>
-              <w:r>
-                <w:rPr>
-                  <w:i/>
-                  <w:iCs/>
-                  <w:noProof/>
-                </w:rPr>
-                <w:t>Github</w:t>
-              </w:r>
-              <w:r>
-                <w:rPr>
-                  <w:noProof/>
-                </w:rPr>
-                <w:t>. From Wikipedia: https://es.wikipedia.org/wiki/GitHub</w:t>
+                <w:t>Wikipedia. (2023, Julio). Github. From Wikipedia: https://es.wikipedia.org/wiki/GitHub</w:t>
               </w:r>
             </w:p>
             <w:p>
               <w:pPr>
                 <w:pStyle w:val="Bibliography"/>
-                <w:ind w:left="720" w:hanging="720"/>
-                <w:rPr>
-                  <w:noProof/>
-                </w:rPr>
               </w:pPr>
               <w:r>
-                <w:rPr>
-                  <w:noProof/>
-                </w:rPr>
-                <w:t xml:space="preserve">Wikipedia. (2023, Agosto). </w:t>
-              </w:r>
-              <w:r>
-                <w:rPr>
-                  <w:i/>
-                  <w:iCs/>
-                  <w:noProof/>
-                </w:rPr>
-                <w:t>Android</w:t>
-              </w:r>
-              <w:r>
-                <w:rPr>
-                  <w:noProof/>
-                </w:rPr>
-                <w:t>. From Wikipedia: https://es.wikipedia.org/wiki/Android</w:t>
+                <w:t>Wikipedia. (2023, Agosto). Android. From Wikipedia: https://es.wikipedia.org/wiki/Android</w:t>
               </w:r>
             </w:p>
             <w:p>
               <w:pPr>
                 <w:pStyle w:val="Bibliography"/>
-                <w:ind w:left="720" w:hanging="720"/>
-                <w:rPr>
-                  <w:noProof/>
-                </w:rPr>
               </w:pPr>
               <w:r>
-                <w:rPr>
-                  <w:noProof/>
-                </w:rPr>
-                <w:t xml:space="preserve">Wikipedia. (2023, Febrero). </w:t>
-              </w:r>
-              <w:r>
-                <w:rPr>
-                  <w:i/>
-                  <w:iCs/>
-                  <w:noProof/>
-                </w:rPr>
-                <w:t>Android Studio</w:t>
-              </w:r>
-              <w:r>
-                <w:rPr>
-                  <w:noProof/>
-                </w:rPr>
-                <w:t>. From Wikipedia: https://es.wikipedia.org/wiki/Android_Studio</w:t>
+                <w:t>Wikipedia. (2023, Febrero). Android Studio. From Wikipedia: https://es.wikipedia.org/wiki/Android_Studio</w:t>
               </w:r>
             </w:p>
             <w:p>
               <w:pPr>
                 <w:pStyle w:val="Bibliography"/>
-                <w:ind w:left="720" w:hanging="720"/>
-                <w:rPr>
-                  <w:noProof/>
-                </w:rPr>
               </w:pPr>
               <w:r>
-                <w:rPr>
-                  <w:noProof/>
-                </w:rPr>
-                <w:t xml:space="preserve">Android Developer. (2023, Agosto). </w:t>
-              </w:r>
-              <w:r>
-                <w:rPr>
-                  <w:i/>
-                  <w:iCs/>
-                  <w:noProof/>
-                </w:rPr>
-                <w:t>AVD</w:t>
-              </w:r>
-              <w:r>
-                <w:rPr>
-                  <w:noProof/>
-                </w:rPr>
-                <w:t>. From Android developer: https://developer.android.com/studio/run/managing-avds?hl=es-419</w:t>
+                <w:t>Android Developer. (2023, Agosto). AVD. From Android developer: https://developer.android.com/studio/run/managing-avds?hl=es-419</w:t>
               </w:r>
             </w:p>
             <w:p>
+              <w:pPr>
+                <w:pStyle w:val="Bibliography"/>
+              </w:pPr>
               <w:r>
-                <w:rPr>
-                  <w:b/>
-                  <w:bCs/>
-                  <w:noProof/>
-                </w:rPr>
                 <w:fldChar w:fldCharType="end"/>
               </w:r>
             </w:p>

</xml_diff>

<commit_message>
RV and DB implement
</commit_message>
<xml_diff>
--- a/Documentación.docx
+++ b/Documentación.docx
@@ -1022,21 +1022,7 @@
                 <w:rStyle w:val="Hyperlink"/>
                 <w:noProof/>
               </w:rPr>
-              <w:t>Metodolog</w:t>
-            </w:r>
-            <w:r>
-              <w:rPr>
-                <w:rStyle w:val="Hyperlink"/>
-                <w:noProof/>
-              </w:rPr>
-              <w:t>í</w:t>
-            </w:r>
-            <w:r>
-              <w:rPr>
-                <w:rStyle w:val="Hyperlink"/>
-                <w:noProof/>
-              </w:rPr>
-              <w:t>a</w:t>
+              <w:t>Metodología</w:t>
             </w:r>
             <w:r>
               <w:rPr>
@@ -3043,6 +3029,162 @@
     <w:p>
       <w:pPr>
         <w:rPr>
+          <w:lang w:val="es-ES"/>
+        </w:rPr>
+      </w:pPr>
+      <w:r>
+        <w:t>Se estima que</w:t>
+      </w:r>
+      <w:r>
+        <w:rPr>
+          <w:lang w:val="es-ES"/>
+        </w:rPr>
+        <w:t xml:space="preserve"> el proyecto tenga un coste de 620€. Éste no es demasiado complejo de realizar para programadores experimentados, pero teniendo en cuenta que este es mi primer proyecto sí que ha habido puntos en los que he tenido que dedicar más esfuerzo para descubrir qué necesitaba, como por ejemplo la interactividad del usuario con la base de datos añadiendo y eliminando entrenamientos y ejercicios, o las </w:t>
+      </w:r>
+      <w:proofErr w:type="spellStart"/>
+      <w:r>
+        <w:rPr>
+          <w:lang w:val="es-ES"/>
+        </w:rPr>
+        <w:t>activities</w:t>
+      </w:r>
+      <w:proofErr w:type="spellEnd"/>
+      <w:r>
+        <w:rPr>
+          <w:lang w:val="es-ES"/>
+        </w:rPr>
+        <w:fldChar w:fldCharType="begin"/>
+      </w:r>
+      <w:r>
+        <w:instrText xml:space="preserve"> XE "</w:instrText>
+      </w:r>
+      <w:proofErr w:type="spellStart"/>
+      <w:r>
+        <w:rPr>
+          <w:lang w:val="es-ES"/>
+        </w:rPr>
+        <w:instrText>A</w:instrText>
+      </w:r>
+      <w:r>
+        <w:rPr>
+          <w:lang w:val="es-ES"/>
+        </w:rPr>
+        <w:instrText>ctivities:Pantalla</w:instrText>
+      </w:r>
+      <w:proofErr w:type="spellEnd"/>
+      <w:r>
+        <w:rPr>
+          <w:lang w:val="es-ES"/>
+        </w:rPr>
+        <w:instrText xml:space="preserve"> que le presentamos al usuario para que interactúe con el aplicativo Android</w:instrText>
+      </w:r>
+      <w:r>
+        <w:instrText xml:space="preserve">" </w:instrText>
+      </w:r>
+      <w:r>
+        <w:rPr>
+          <w:lang w:val="es-ES"/>
+        </w:rPr>
+        <w:fldChar w:fldCharType="end"/>
+      </w:r>
+      <w:r>
+        <w:rPr>
+          <w:lang w:val="es-ES"/>
+        </w:rPr>
+        <w:t xml:space="preserve"> que llevaban </w:t>
+      </w:r>
+      <w:proofErr w:type="spellStart"/>
+      <w:r>
+        <w:rPr>
+          <w:lang w:val="es-ES"/>
+        </w:rPr>
+        <w:t>recycle</w:t>
+      </w:r>
+      <w:proofErr w:type="spellEnd"/>
+      <w:r>
+        <w:rPr>
+          <w:lang w:val="es-ES"/>
+        </w:rPr>
+        <w:t xml:space="preserve"> </w:t>
+      </w:r>
+      <w:proofErr w:type="spellStart"/>
+      <w:r>
+        <w:rPr>
+          <w:lang w:val="es-ES"/>
+        </w:rPr>
+        <w:t>view</w:t>
+      </w:r>
+      <w:proofErr w:type="spellEnd"/>
+      <w:r>
+        <w:rPr>
+          <w:lang w:val="es-ES"/>
+        </w:rPr>
+        <w:fldChar w:fldCharType="begin"/>
+      </w:r>
+      <w:r>
+        <w:instrText xml:space="preserve"> XE "</w:instrText>
+      </w:r>
+      <w:r>
+        <w:rPr>
+          <w:lang w:val="es-ES"/>
+        </w:rPr>
+        <w:instrText>RecycleView:Lista de grupos de vistas que implementamos en un activity para poder tener una lista dinámica</w:instrText>
+      </w:r>
+      <w:r>
+        <w:instrText xml:space="preserve">" </w:instrText>
+      </w:r>
+      <w:r>
+        <w:rPr>
+          <w:lang w:val="es-ES"/>
+        </w:rPr>
+        <w:fldChar w:fldCharType="end"/>
+      </w:r>
+      <w:r>
+        <w:rPr>
+          <w:lang w:val="es-ES"/>
+        </w:rPr>
+        <w:t xml:space="preserve"> y tenían que recuperar datos de la base de datos.</w:t>
+      </w:r>
+    </w:p>
+    <w:p>
+      <w:pPr>
+        <w:rPr>
+          <w:lang w:val="es-ES"/>
+        </w:rPr>
+      </w:pPr>
+      <w:r>
+        <w:rPr>
+          <w:lang w:val="es-ES"/>
+        </w:rPr>
+        <w:t xml:space="preserve">El coste total está dividido en 4 secciones la cuales las podemos encontrar en el desglose completo en el </w:t>
+      </w:r>
+      <w:hyperlink w:anchor="AnexoB" w:history="1">
+        <w:r>
+          <w:rPr>
+            <w:rStyle w:val="Hyperlink"/>
+            <w:lang w:val="es-ES"/>
+          </w:rPr>
+          <w:t>Ane</w:t>
+        </w:r>
+        <w:r>
+          <w:rPr>
+            <w:rStyle w:val="Hyperlink"/>
+            <w:lang w:val="es-ES"/>
+          </w:rPr>
+          <w:t>x</w:t>
+        </w:r>
+        <w:r>
+          <w:rPr>
+            <w:rStyle w:val="Hyperlink"/>
+            <w:lang w:val="es-ES"/>
+          </w:rPr>
+          <w:t>o B</w:t>
+        </w:r>
+      </w:hyperlink>
+    </w:p>
+    <w:p>
+      <w:pPr>
+        <w:rPr>
           <w:rStyle w:val="Heading2Char"/>
           <w:lang w:val="es-ES"/>
         </w:rPr>
@@ -3075,13 +3217,13 @@
           <w:lang w:val="es-ES"/>
         </w:rPr>
         <w:drawing>
-          <wp:anchor distT="0" distB="0" distL="114300" distR="114300" simplePos="0" relativeHeight="251658240" behindDoc="0" locked="0" layoutInCell="1" allowOverlap="1" wp14:anchorId="459D0E04" wp14:editId="77A1FBBF">
+          <wp:anchor distT="0" distB="0" distL="114300" distR="114300" simplePos="0" relativeHeight="251658240" behindDoc="0" locked="0" layoutInCell="1" allowOverlap="1" wp14:anchorId="459D0E04" wp14:editId="5CEF4E2A">
             <wp:simplePos x="0" y="0"/>
             <wp:positionH relativeFrom="margin">
-              <wp:posOffset>-6985</wp:posOffset>
+              <wp:posOffset>-51956</wp:posOffset>
             </wp:positionH>
-            <wp:positionV relativeFrom="margin">
-              <wp:posOffset>1257300</wp:posOffset>
+            <wp:positionV relativeFrom="paragraph">
+              <wp:posOffset>217805</wp:posOffset>
             </wp:positionV>
             <wp:extent cx="3683635" cy="1971040"/>
             <wp:effectExtent l="0" t="0" r="0" b="0"/>
@@ -3235,17 +3377,35 @@
         <w:pStyle w:val="Caption"/>
       </w:pPr>
       <w:bookmarkStart w:id="11" w:name="_Toc144957128"/>
+    </w:p>
+    <w:p>
+      <w:pPr>
+        <w:pStyle w:val="Caption"/>
+      </w:pPr>
       <w:r>
         <w:t xml:space="preserve">Imagen </w:t>
       </w:r>
-      <w:fldSimple w:instr=" SEQ Imagen \* ARABIC ">
-        <w:r>
-          <w:rPr>
-            <w:noProof/>
-          </w:rPr>
-          <w:t>1</w:t>
-        </w:r>
-      </w:fldSimple>
+      <w:r>
+        <w:fldChar w:fldCharType="begin"/>
+      </w:r>
+      <w:r>
+        <w:instrText xml:space="preserve"> SEQ Imagen \* ARABIC </w:instrText>
+      </w:r>
+      <w:r>
+        <w:fldChar w:fldCharType="separate"/>
+      </w:r>
+      <w:r>
+        <w:rPr>
+          <w:noProof/>
+        </w:rPr>
+        <w:t>1</w:t>
+      </w:r>
+      <w:r>
+        <w:rPr>
+          <w:noProof/>
+        </w:rPr>
+        <w:fldChar w:fldCharType="end"/>
+      </w:r>
       <w:r>
         <w:rPr>
           <w:lang w:val="es-ES"/>
@@ -3363,6 +3523,7 @@
         <w:rPr>
           <w:lang w:val="es-ES"/>
         </w:rPr>
+        <w:lastRenderedPageBreak/>
         <w:t xml:space="preserve"> </w:t>
       </w:r>
       <w:r>
@@ -3435,14 +3596,7 @@
         <w:rPr>
           <w:lang w:val="es-ES"/>
         </w:rPr>
-        <w:t xml:space="preserve"> y la implementación por razones de </w:t>
-      </w:r>
-      <w:r>
-        <w:rPr>
-          <w:lang w:val="es-ES"/>
-        </w:rPr>
-        <w:lastRenderedPageBreak/>
-        <w:t>conocimientos limitados sobre la tecnología utilizada y su consiguiente búsqueda de soluciones hasta conseguir el resultado deseado.</w:t>
+        <w:t xml:space="preserve"> y la implementación por razones de conocimientos limitados sobre la tecnología utilizada y su consiguiente búsqueda de soluciones hasta conseguir el resultado deseado.</w:t>
       </w:r>
     </w:p>
     <w:p>
@@ -3484,7 +3638,57 @@
         <w:rPr>
           <w:lang w:val="es-ES"/>
         </w:rPr>
-        <w:t>es un diagrama simplificado, podemos encontrarlo completo en el Anexo A</w:t>
+        <w:t xml:space="preserve">es un diagrama simplificado, podemos encontrarlo completo en el </w:t>
+      </w:r>
+      <w:r>
+        <w:rPr>
+          <w:lang w:val="es-ES"/>
+        </w:rPr>
+        <w:fldChar w:fldCharType="begin"/>
+      </w:r>
+      <w:r>
+        <w:rPr>
+          <w:lang w:val="es-ES"/>
+        </w:rPr>
+        <w:instrText>HYPERLINK  \l "AnexoA"</w:instrText>
+      </w:r>
+      <w:r>
+        <w:rPr>
+          <w:lang w:val="es-ES"/>
+        </w:rPr>
+      </w:r>
+      <w:r>
+        <w:rPr>
+          <w:lang w:val="es-ES"/>
+        </w:rPr>
+        <w:fldChar w:fldCharType="separate"/>
+      </w:r>
+      <w:r>
+        <w:rPr>
+          <w:rStyle w:val="Hyperlink"/>
+          <w:lang w:val="es-ES"/>
+        </w:rPr>
+        <w:t>Anexo</w:t>
+      </w:r>
+      <w:r>
+        <w:rPr>
+          <w:rStyle w:val="Hyperlink"/>
+          <w:lang w:val="es-ES"/>
+        </w:rPr>
+        <w:t xml:space="preserve"> </w:t>
+      </w:r>
+      <w:r>
+        <w:rPr>
+          <w:rStyle w:val="Hyperlink"/>
+          <w:lang w:val="es-ES"/>
+        </w:rPr>
+        <w:t>A</w:t>
+      </w:r>
+      <w:r>
+        <w:rPr>
+          <w:lang w:val="es-ES"/>
+        </w:rPr>
+        <w:fldChar w:fldCharType="end"/>
       </w:r>
     </w:p>
     <w:p>
@@ -3500,7 +3704,7 @@
           <w:lang w:val="es-ES"/>
         </w:rPr>
         <w:drawing>
-          <wp:inline distT="0" distB="0" distL="0" distR="0" wp14:anchorId="00470B9C" wp14:editId="0870C06F">
+          <wp:inline distT="0" distB="0" distL="0" distR="0" wp14:anchorId="00470B9C" wp14:editId="27EF402E">
             <wp:extent cx="5731510" cy="1608455"/>
             <wp:effectExtent l="0" t="0" r="0" b="4445"/>
             <wp:docPr id="634816709" name="Picture 4" descr="A screenshot of a computer&#10;&#10;Description automatically generated"/>
@@ -3553,24 +3757,14 @@
       <w:r>
         <w:t xml:space="preserve">Imagen </w:t>
       </w:r>
-      <w:r>
-        <w:fldChar w:fldCharType="begin"/>
-      </w:r>
-      <w:r>
-        <w:instrText xml:space="preserve"> SEQ Imagen \* ARABIC </w:instrText>
-      </w:r>
-      <w:r>
-        <w:fldChar w:fldCharType="separate"/>
-      </w:r>
-      <w:r>
-        <w:rPr>
-          <w:noProof/>
-        </w:rPr>
-        <w:t>2</w:t>
-      </w:r>
-      <w:r>
-        <w:fldChar w:fldCharType="end"/>
-      </w:r>
+      <w:fldSimple w:instr=" SEQ Imagen \* ARABIC ">
+        <w:r>
+          <w:rPr>
+            <w:noProof/>
+          </w:rPr>
+          <w:t>2</w:t>
+        </w:r>
+      </w:fldSimple>
       <w:r>
         <w:rPr>
           <w:lang w:val="es-ES"/>
@@ -3721,6 +3915,7 @@
         <w:rPr>
           <w:lang w:val="es-ES"/>
         </w:rPr>
+        <w:lastRenderedPageBreak/>
         <w:t xml:space="preserve">En caso de que el usuario no encuentre un ejercicio que necesite, podrá ser creado a través del botón </w:t>
       </w:r>
       <w:r>
@@ -3758,14 +3953,7 @@
         <w:rPr>
           <w:lang w:val="es-ES"/>
         </w:rPr>
-        <w:t xml:space="preserve">Por último, al pulsar en el icono de Historial, seleccionaremos la fecha del entrenamiento que queramos consultar y nos enviará a una pantalla donde aparecerá el entrenamiento con los bloques de ejercicios que hayamos guardado. En caso de que veamos que hemos cometido algún error al guardarlos, podremos cambiar sus valores seleccionando </w:t>
-      </w:r>
-      <w:r>
-        <w:rPr>
-          <w:lang w:val="es-ES"/>
-        </w:rPr>
-        <w:lastRenderedPageBreak/>
-        <w:t>directamente el campo que queramos modificar y guardándose así los nuevos campos del ejercicio modificado.</w:t>
+        <w:t>Por último, al pulsar en el icono de Historial, seleccionaremos la fecha del entrenamiento que queramos consultar y nos enviará a una pantalla donde aparecerá el entrenamiento con los bloques de ejercicios que hayamos guardado. En caso de que veamos que hemos cometido algún error al guardarlos, podremos cambiar sus valores seleccionando directamente el campo que queramos modificar y guardándose así los nuevos campos del ejercicio modificado.</w:t>
       </w:r>
     </w:p>
     <w:p>
@@ -3938,19 +4126,7 @@
         <w:rPr>
           <w:lang w:val="es-ES"/>
         </w:rPr>
-        <w:t>RF</w:t>
-      </w:r>
-      <w:r>
-        <w:rPr>
-          <w:lang w:val="es-ES"/>
-        </w:rPr>
-        <w:t>6</w:t>
-      </w:r>
-      <w:r>
-        <w:rPr>
-          <w:lang w:val="es-ES"/>
-        </w:rPr>
-        <w:t>: Crear nuevo ejercicio</w:t>
+        <w:t>RF6: Listado de ejercicios</w:t>
       </w:r>
     </w:p>
     <w:p>
@@ -3968,25 +4144,7 @@
         <w:rPr>
           <w:lang w:val="es-ES"/>
         </w:rPr>
-        <w:t>RF</w:t>
-      </w:r>
-      <w:r>
-        <w:rPr>
-          <w:lang w:val="es-ES"/>
-        </w:rPr>
-        <w:t>7</w:t>
-      </w:r>
-      <w:r>
-        <w:rPr>
-          <w:lang w:val="es-ES"/>
-        </w:rPr>
-        <w:t>: Elegir nombre, grupo muscular y descripción del ejercicio</w:t>
-      </w:r>
-      <w:r>
-        <w:rPr>
-          <w:lang w:val="es-ES"/>
-        </w:rPr>
-        <w:t xml:space="preserve"> a crear</w:t>
+        <w:t>RF7: Buscar por grupos musculares</w:t>
       </w:r>
     </w:p>
     <w:p>
@@ -4004,7 +4162,7 @@
         <w:rPr>
           <w:lang w:val="es-ES"/>
         </w:rPr>
-        <w:t>RF8: Guardar nuevo ejercicio</w:t>
+        <w:t>RF8: Editar ejercicio</w:t>
       </w:r>
     </w:p>
     <w:p>
@@ -4022,7 +4180,7 @@
         <w:rPr>
           <w:lang w:val="es-ES"/>
         </w:rPr>
-        <w:t>RF9: Acceder al historial de entrenamientos</w:t>
+        <w:t>RF9: Eliminar ejercicio</w:t>
       </w:r>
     </w:p>
     <w:p>
@@ -4040,31 +4198,20 @@
         <w:rPr>
           <w:lang w:val="es-ES"/>
         </w:rPr>
-        <w:t>RF10: Modificar los valores de los ejercicios si fuera necesario</w:t>
-      </w:r>
-    </w:p>
-    <w:p>
-      <w:pPr>
-        <w:rPr>
-          <w:lang w:val="es-ES"/>
-        </w:rPr>
-      </w:pPr>
-    </w:p>
-    <w:p>
-      <w:pPr>
-        <w:pStyle w:val="Heading2"/>
-        <w:rPr>
-          <w:lang w:val="es-ES"/>
-        </w:rPr>
-      </w:pPr>
-      <w:bookmarkStart w:id="17" w:name="_Toc145327341"/>
-      <w:r>
-        <w:rPr>
-          <w:lang w:val="es-ES"/>
-        </w:rPr>
-        <w:t>Requisitos no funcionales</w:t>
-      </w:r>
-      <w:bookmarkEnd w:id="17"/>
+        <w:t>RF</w:t>
+      </w:r>
+      <w:r>
+        <w:rPr>
+          <w:lang w:val="es-ES"/>
+        </w:rPr>
+        <w:t>10</w:t>
+      </w:r>
+      <w:r>
+        <w:rPr>
+          <w:lang w:val="es-ES"/>
+        </w:rPr>
+        <w:t>: Crear nuevo ejercicio</w:t>
+      </w:r>
     </w:p>
     <w:p>
       <w:pPr>
@@ -4081,13 +4228,31 @@
         <w:rPr>
           <w:lang w:val="es-ES"/>
         </w:rPr>
-        <w:t xml:space="preserve">RNF1: </w:t>
-      </w:r>
-      <w:r>
-        <w:rPr>
-          <w:lang w:val="es-ES"/>
-        </w:rPr>
-        <w:t>La aplicación debe mostrar mensajes de error en todo momento</w:t>
+        <w:t>RF</w:t>
+      </w:r>
+      <w:r>
+        <w:rPr>
+          <w:lang w:val="es-ES"/>
+        </w:rPr>
+        <w:t>1</w:t>
+      </w:r>
+      <w:r>
+        <w:rPr>
+          <w:lang w:val="es-ES"/>
+        </w:rPr>
+        <w:t>1</w:t>
+      </w:r>
+      <w:r>
+        <w:rPr>
+          <w:lang w:val="es-ES"/>
+        </w:rPr>
+        <w:t>: Elegir nombre, grupo muscular y descripción del ejercicio</w:t>
+      </w:r>
+      <w:r>
+        <w:rPr>
+          <w:lang w:val="es-ES"/>
+        </w:rPr>
+        <w:t xml:space="preserve"> a crear</w:t>
       </w:r>
     </w:p>
     <w:p>
@@ -4105,35 +4270,25 @@
         <w:rPr>
           <w:lang w:val="es-ES"/>
         </w:rPr>
-        <w:t xml:space="preserve">RNF2: La aplicación debe mostrar un </w:t>
-      </w:r>
-      <w:proofErr w:type="spellStart"/>
-      <w:r>
-        <w:rPr>
-          <w:lang w:val="es-ES"/>
-        </w:rPr>
-        <w:t>progress</w:t>
-      </w:r>
-      <w:proofErr w:type="spellEnd"/>
-      <w:r>
-        <w:rPr>
-          <w:lang w:val="es-ES"/>
-        </w:rPr>
-        <w:t xml:space="preserve"> </w:t>
-      </w:r>
-      <w:proofErr w:type="spellStart"/>
-      <w:r>
-        <w:rPr>
-          <w:lang w:val="es-ES"/>
-        </w:rPr>
-        <w:t>indicator</w:t>
-      </w:r>
-      <w:proofErr w:type="spellEnd"/>
-      <w:r>
-        <w:rPr>
-          <w:lang w:val="es-ES"/>
-        </w:rPr>
-        <w:t xml:space="preserve"> cuando esté realizando cualquier operación asíncrona</w:t>
+        <w:t>RF</w:t>
+      </w:r>
+      <w:r>
+        <w:rPr>
+          <w:lang w:val="es-ES"/>
+        </w:rPr>
+        <w:t>1</w:t>
+      </w:r>
+      <w:r>
+        <w:rPr>
+          <w:lang w:val="es-ES"/>
+        </w:rPr>
+        <w:t>2</w:t>
+      </w:r>
+      <w:r>
+        <w:rPr>
+          <w:lang w:val="es-ES"/>
+        </w:rPr>
+        <w:t>: Guardar nuevo ejercicio</w:t>
       </w:r>
     </w:p>
     <w:p>
@@ -4151,7 +4306,25 @@
         <w:rPr>
           <w:lang w:val="es-ES"/>
         </w:rPr>
-        <w:t>RNF3: La aplicación debe tardar menos de 3 segundos en responder en todos los casos</w:t>
+        <w:t>RF</w:t>
+      </w:r>
+      <w:r>
+        <w:rPr>
+          <w:lang w:val="es-ES"/>
+        </w:rPr>
+        <w:t>1</w:t>
+      </w:r>
+      <w:r>
+        <w:rPr>
+          <w:lang w:val="es-ES"/>
+        </w:rPr>
+        <w:t>3</w:t>
+      </w:r>
+      <w:r>
+        <w:rPr>
+          <w:lang w:val="es-ES"/>
+        </w:rPr>
+        <w:t>: Acceder al historial de entrenamientos</w:t>
       </w:r>
     </w:p>
     <w:p>
@@ -4169,7 +4342,25 @@
         <w:rPr>
           <w:lang w:val="es-ES"/>
         </w:rPr>
-        <w:t>RNF4: El diseño de la aplicación será coherente en la misma</w:t>
+        <w:t>RF1</w:t>
+      </w:r>
+      <w:r>
+        <w:rPr>
+          <w:lang w:val="es-ES"/>
+        </w:rPr>
+        <w:t>4</w:t>
+      </w:r>
+      <w:r>
+        <w:rPr>
+          <w:lang w:val="es-ES"/>
+        </w:rPr>
+        <w:t xml:space="preserve">: Modificar los valores </w:t>
+      </w:r>
+      <w:r>
+        <w:rPr>
+          <w:lang w:val="es-ES"/>
+        </w:rPr>
+        <w:t>del entrenamiento</w:t>
       </w:r>
     </w:p>
     <w:p>
@@ -4187,8 +4378,31 @@
         <w:rPr>
           <w:lang w:val="es-ES"/>
         </w:rPr>
-        <w:t>RNF5: Los colores de la aplicación serán los corporativos (paleta de azules)</w:t>
-      </w:r>
+        <w:t>RF15: Eliminar entrenamiento</w:t>
+      </w:r>
+    </w:p>
+    <w:p>
+      <w:pPr>
+        <w:rPr>
+          <w:lang w:val="es-ES"/>
+        </w:rPr>
+      </w:pPr>
+    </w:p>
+    <w:p>
+      <w:pPr>
+        <w:pStyle w:val="Heading2"/>
+        <w:rPr>
+          <w:lang w:val="es-ES"/>
+        </w:rPr>
+      </w:pPr>
+      <w:bookmarkStart w:id="17" w:name="_Toc145327341"/>
+      <w:r>
+        <w:rPr>
+          <w:lang w:val="es-ES"/>
+        </w:rPr>
+        <w:t>Requisitos no funcionales</w:t>
+      </w:r>
+      <w:bookmarkEnd w:id="17"/>
     </w:p>
     <w:p>
       <w:pPr>
@@ -4205,7 +4419,13 @@
         <w:rPr>
           <w:lang w:val="es-ES"/>
         </w:rPr>
-        <w:t>RNF6: El texto de los botones será correcto y resaltará sobre el color de fondo</w:t>
+        <w:t xml:space="preserve">RNF1: </w:t>
+      </w:r>
+      <w:r>
+        <w:rPr>
+          <w:lang w:val="es-ES"/>
+        </w:rPr>
+        <w:t>La aplicación debe mostrar mensajes de error en todo momento</w:t>
       </w:r>
     </w:p>
     <w:p>
@@ -4223,7 +4443,19 @@
         <w:rPr>
           <w:lang w:val="es-ES"/>
         </w:rPr>
-        <w:t>RNF7: La aplicación no mostrará ningún tipo de publicidad</w:t>
+        <w:t xml:space="preserve">RNF2: La aplicación debe mostrar </w:t>
+      </w:r>
+      <w:r>
+        <w:rPr>
+          <w:lang w:val="es-ES"/>
+        </w:rPr>
+        <w:t>un indicador de progreso</w:t>
+      </w:r>
+      <w:r>
+        <w:rPr>
+          <w:lang w:val="es-ES"/>
+        </w:rPr>
+        <w:t xml:space="preserve"> cuando esté realizando cualquier operación asíncrona</w:t>
       </w:r>
     </w:p>
     <w:p>
@@ -4241,7 +4473,7 @@
         <w:rPr>
           <w:lang w:val="es-ES"/>
         </w:rPr>
-        <w:t>RNF8: Las operaciones a la BD deben ser ejecutadas de forma que no se bloquee el hilo principal de ejecución</w:t>
+        <w:t>RNF3: La aplicación debe tardar menos de 3 segundos en responder en todos los casos</w:t>
       </w:r>
     </w:p>
     <w:p>
@@ -4259,38 +4491,7 @@
         <w:rPr>
           <w:lang w:val="es-ES"/>
         </w:rPr>
-        <w:t xml:space="preserve">RNF9: La aplicación seguirá las normas de </w:t>
-      </w:r>
-      <w:r>
-        <w:rPr>
-          <w:lang w:val="es-ES"/>
-        </w:rPr>
-        <w:t xml:space="preserve">diseño de </w:t>
-      </w:r>
-      <w:r>
-        <w:rPr>
-          <w:lang w:val="es-ES"/>
-        </w:rPr>
-        <w:t>Google</w:t>
-      </w:r>
-      <w:r>
-        <w:rPr>
-          <w:lang w:val="es-ES"/>
-        </w:rPr>
-        <w:t xml:space="preserve"> (M3</w:t>
-      </w:r>
-      <w:r>
-        <w:rPr>
-          <w:rStyle w:val="FootnoteReference"/>
-          <w:lang w:val="es-ES"/>
-        </w:rPr>
-        <w:footnoteReference w:id="3"/>
-      </w:r>
-      <w:r>
-        <w:rPr>
-          <w:lang w:val="es-ES"/>
-        </w:rPr>
-        <w:t>)</w:t>
+        <w:t>RNF4: El diseño de la aplicación será coherente en la misma</w:t>
       </w:r>
     </w:p>
     <w:p>
@@ -4308,20 +4509,7 @@
         <w:rPr>
           <w:lang w:val="es-ES"/>
         </w:rPr>
-        <w:t>RNF10: La aplicación deberá poder ser ejecutada en cualquier dispositivo que ejecute Android 10 o superior</w:t>
-      </w:r>
-    </w:p>
-    <w:p>
-      <w:pPr>
-        <w:rPr>
-          <w:lang w:val="es-ES"/>
-        </w:rPr>
-      </w:pPr>
-      <w:r>
-        <w:rPr>
-          <w:lang w:val="es-ES"/>
-        </w:rPr>
-        <w:t>Diseño</w:t>
+        <w:t>RNF5: Los colores de la aplicación serán los corporativos (paleta de azules)</w:t>
       </w:r>
     </w:p>
     <w:p>
@@ -4339,6 +4527,142 @@
         <w:rPr>
           <w:lang w:val="es-ES"/>
         </w:rPr>
+        <w:lastRenderedPageBreak/>
+        <w:t>RNF6: El texto de los botones será correcto y resaltará sobre el color de fondo</w:t>
+      </w:r>
+    </w:p>
+    <w:p>
+      <w:pPr>
+        <w:pStyle w:val="ListParagraph"/>
+        <w:numPr>
+          <w:ilvl w:val="0"/>
+          <w:numId w:val="1"/>
+        </w:numPr>
+        <w:rPr>
+          <w:lang w:val="es-ES"/>
+        </w:rPr>
+      </w:pPr>
+      <w:r>
+        <w:rPr>
+          <w:lang w:val="es-ES"/>
+        </w:rPr>
+        <w:t>RNF7: La aplicación no mostrará ningún tipo de publicidad</w:t>
+      </w:r>
+    </w:p>
+    <w:p>
+      <w:pPr>
+        <w:pStyle w:val="ListParagraph"/>
+        <w:numPr>
+          <w:ilvl w:val="0"/>
+          <w:numId w:val="1"/>
+        </w:numPr>
+        <w:rPr>
+          <w:lang w:val="es-ES"/>
+        </w:rPr>
+      </w:pPr>
+      <w:r>
+        <w:rPr>
+          <w:lang w:val="es-ES"/>
+        </w:rPr>
+        <w:t>RNF8: Las operaciones a la BD deben ser ejecutadas de forma que no se bloquee el hilo principal de ejecución</w:t>
+      </w:r>
+    </w:p>
+    <w:p>
+      <w:pPr>
+        <w:pStyle w:val="ListParagraph"/>
+        <w:numPr>
+          <w:ilvl w:val="0"/>
+          <w:numId w:val="1"/>
+        </w:numPr>
+        <w:rPr>
+          <w:lang w:val="es-ES"/>
+        </w:rPr>
+      </w:pPr>
+      <w:r>
+        <w:rPr>
+          <w:lang w:val="es-ES"/>
+        </w:rPr>
+        <w:t xml:space="preserve">RNF9: La aplicación seguirá las normas de </w:t>
+      </w:r>
+      <w:r>
+        <w:rPr>
+          <w:lang w:val="es-ES"/>
+        </w:rPr>
+        <w:t xml:space="preserve">diseño de </w:t>
+      </w:r>
+      <w:r>
+        <w:rPr>
+          <w:lang w:val="es-ES"/>
+        </w:rPr>
+        <w:t>Google</w:t>
+      </w:r>
+      <w:r>
+        <w:rPr>
+          <w:lang w:val="es-ES"/>
+        </w:rPr>
+        <w:t xml:space="preserve"> (M3</w:t>
+      </w:r>
+      <w:r>
+        <w:rPr>
+          <w:rStyle w:val="FootnoteReference"/>
+          <w:lang w:val="es-ES"/>
+        </w:rPr>
+        <w:footnoteReference w:id="3"/>
+      </w:r>
+      <w:r>
+        <w:rPr>
+          <w:lang w:val="es-ES"/>
+        </w:rPr>
+        <w:t>)</w:t>
+      </w:r>
+    </w:p>
+    <w:p>
+      <w:pPr>
+        <w:pStyle w:val="ListParagraph"/>
+        <w:numPr>
+          <w:ilvl w:val="0"/>
+          <w:numId w:val="1"/>
+        </w:numPr>
+        <w:rPr>
+          <w:lang w:val="es-ES"/>
+        </w:rPr>
+      </w:pPr>
+      <w:r>
+        <w:rPr>
+          <w:lang w:val="es-ES"/>
+        </w:rPr>
+        <w:t>RNF10: La aplicación deberá poder ser ejecutada en cualquier dispositivo que ejecute Android 10 o superior</w:t>
+      </w:r>
+    </w:p>
+    <w:p>
+      <w:pPr>
+        <w:pStyle w:val="Heading1"/>
+        <w:rPr>
+          <w:lang w:val="es-ES"/>
+        </w:rPr>
+      </w:pPr>
+      <w:r>
+        <w:rPr>
+          <w:lang w:val="es-ES"/>
+        </w:rPr>
+        <w:t>Diseño</w:t>
+      </w:r>
+    </w:p>
+    <w:p>
+      <w:pPr>
+        <w:pStyle w:val="ListParagraph"/>
+        <w:numPr>
+          <w:ilvl w:val="0"/>
+          <w:numId w:val="1"/>
+        </w:numPr>
+        <w:rPr>
+          <w:lang w:val="es-ES"/>
+        </w:rPr>
+      </w:pPr>
+      <w:r>
+        <w:rPr>
+          <w:lang w:val="es-ES"/>
+        </w:rPr>
         <w:t>Bocetos</w:t>
       </w:r>
     </w:p>
@@ -4395,8 +4719,117 @@
         <w:rPr>
           <w:lang w:val="es-ES"/>
         </w:rPr>
+        <w:t>Diagrama Relacional</w:t>
+      </w:r>
+    </w:p>
+    <w:p>
+      <w:pPr>
+        <w:pStyle w:val="Heading2"/>
+        <w:rPr>
+          <w:lang w:val="es-ES"/>
+        </w:rPr>
+      </w:pPr>
+      <w:r>
+        <w:rPr>
+          <w:lang w:val="es-ES"/>
+        </w:rPr>
+        <w:t>Diagrama de casos de usos</w:t>
+      </w:r>
+    </w:p>
+    <w:p>
+      <w:pPr>
+        <w:keepNext/>
+      </w:pPr>
+      <w:r>
+        <w:rPr>
+          <w:noProof/>
+          <w:lang w:val="es-ES"/>
+        </w:rPr>
+        <w:drawing>
+          <wp:inline distT="0" distB="0" distL="0" distR="0" wp14:anchorId="51DBE178" wp14:editId="1DBB48FA">
+            <wp:extent cx="5557520" cy="4744146"/>
+            <wp:effectExtent l="0" t="0" r="5080" b="5715"/>
+            <wp:docPr id="392031552" name="Picture 2" descr="A diagram of a person with text&#10;&#10;Description automatically generated"/>
+            <wp:cNvGraphicFramePr>
+              <a:graphicFrameLocks xmlns:a="http://schemas.openxmlformats.org/drawingml/2006/main" noChangeAspect="1"/>
+            </wp:cNvGraphicFramePr>
+            <a:graphic xmlns:a="http://schemas.openxmlformats.org/drawingml/2006/main">
+              <a:graphicData uri="http://schemas.openxmlformats.org/drawingml/2006/picture">
+                <pic:pic xmlns:pic="http://schemas.openxmlformats.org/drawingml/2006/picture">
+                  <pic:nvPicPr>
+                    <pic:cNvPr id="392031552" name="Picture 2" descr="A diagram of a person with text&#10;&#10;Description automatically generated"/>
+                    <pic:cNvPicPr/>
+                  </pic:nvPicPr>
+                  <pic:blipFill>
+                    <a:blip r:embed="rId10" cstate="print">
+                      <a:extLst>
+                        <a:ext uri="{28A0092B-C50C-407E-A947-70E740481C1C}">
+                          <a14:useLocalDpi xmlns:a14="http://schemas.microsoft.com/office/drawing/2010/main" val="0"/>
+                        </a:ext>
+                      </a:extLst>
+                    </a:blip>
+                    <a:stretch>
+                      <a:fillRect/>
+                    </a:stretch>
+                  </pic:blipFill>
+                  <pic:spPr>
+                    <a:xfrm>
+                      <a:off x="0" y="0"/>
+                      <a:ext cx="5617846" cy="4795643"/>
+                    </a:xfrm>
+                    <a:prstGeom prst="rect">
+                      <a:avLst/>
+                    </a:prstGeom>
+                  </pic:spPr>
+                </pic:pic>
+              </a:graphicData>
+            </a:graphic>
+          </wp:inline>
+        </w:drawing>
+      </w:r>
+    </w:p>
+    <w:p>
+      <w:pPr>
+        <w:pStyle w:val="Caption"/>
+        <w:rPr>
+          <w:lang w:val="es-ES"/>
+        </w:rPr>
+      </w:pPr>
+      <w:r>
+        <w:t xml:space="preserve">Imagen </w:t>
+      </w:r>
+      <w:fldSimple w:instr=" SEQ Imagen \* ARABIC ">
+        <w:r>
+          <w:rPr>
+            <w:noProof/>
+          </w:rPr>
+          <w:t>3</w:t>
+        </w:r>
+      </w:fldSimple>
+      <w:r>
+        <w:rPr>
+          <w:lang w:val="es-ES"/>
+        </w:rPr>
+        <w:t xml:space="preserve"> - Diagrama de casos de uso</w:t>
+      </w:r>
+    </w:p>
+    <w:p>
+      <w:pPr>
+        <w:pStyle w:val="ListParagraph"/>
+        <w:numPr>
+          <w:ilvl w:val="1"/>
+          <w:numId w:val="1"/>
+        </w:numPr>
+        <w:rPr>
+          <w:lang w:val="es-ES"/>
+        </w:rPr>
+      </w:pPr>
+      <w:r>
+        <w:rPr>
+          <w:lang w:val="es-ES"/>
+        </w:rPr>
         <w:lastRenderedPageBreak/>
-        <w:t>Diagrama Relacional</w:t>
+        <w:t>Tablas de especificación de casos de uso</w:t>
       </w:r>
     </w:p>
     <w:p>
@@ -4414,25 +4847,20 @@
         <w:rPr>
           <w:lang w:val="es-ES"/>
         </w:rPr>
-        <w:t>Diagrama de casos de usos</w:t>
-      </w:r>
-    </w:p>
-    <w:p>
-      <w:pPr>
-        <w:pStyle w:val="ListParagraph"/>
-        <w:numPr>
-          <w:ilvl w:val="1"/>
-          <w:numId w:val="1"/>
-        </w:numPr>
-        <w:rPr>
-          <w:lang w:val="es-ES"/>
-        </w:rPr>
-      </w:pPr>
-      <w:r>
-        <w:rPr>
-          <w:lang w:val="es-ES"/>
-        </w:rPr>
-        <w:t>Tablas de especificación de casos de uso</w:t>
+        <w:t>Diagrama de clases</w:t>
+      </w:r>
+    </w:p>
+    <w:p>
+      <w:pPr>
+        <w:rPr>
+          <w:lang w:val="es-ES"/>
+        </w:rPr>
+      </w:pPr>
+      <w:r>
+        <w:rPr>
+          <w:lang w:val="es-ES"/>
+        </w:rPr>
+        <w:t>Implementación</w:t>
       </w:r>
     </w:p>
     <w:p>
@@ -4450,20 +4878,20 @@
         <w:rPr>
           <w:lang w:val="es-ES"/>
         </w:rPr>
-        <w:t>Diagrama de clases</w:t>
-      </w:r>
-    </w:p>
-    <w:p>
-      <w:pPr>
-        <w:rPr>
-          <w:lang w:val="es-ES"/>
-        </w:rPr>
-      </w:pPr>
-      <w:r>
-        <w:rPr>
-          <w:lang w:val="es-ES"/>
-        </w:rPr>
-        <w:t>Implementación</w:t>
+        <w:t>Explicación de toda la implementación</w:t>
+      </w:r>
+    </w:p>
+    <w:p>
+      <w:pPr>
+        <w:rPr>
+          <w:lang w:val="es-ES"/>
+        </w:rPr>
+      </w:pPr>
+      <w:r>
+        <w:rPr>
+          <w:lang w:val="es-ES"/>
+        </w:rPr>
+        <w:t>Pruebas</w:t>
       </w:r>
     </w:p>
     <w:p>
@@ -4481,20 +4909,20 @@
         <w:rPr>
           <w:lang w:val="es-ES"/>
         </w:rPr>
-        <w:t>Explicación de toda la implementación</w:t>
-      </w:r>
-    </w:p>
-    <w:p>
-      <w:pPr>
-        <w:rPr>
-          <w:lang w:val="es-ES"/>
-        </w:rPr>
-      </w:pPr>
-      <w:r>
-        <w:rPr>
-          <w:lang w:val="es-ES"/>
-        </w:rPr>
-        <w:t>Pruebas</w:t>
+        <w:t>Qué pruebas se han realizado</w:t>
+      </w:r>
+    </w:p>
+    <w:p>
+      <w:pPr>
+        <w:rPr>
+          <w:lang w:val="es-ES"/>
+        </w:rPr>
+      </w:pPr>
+      <w:r>
+        <w:rPr>
+          <w:lang w:val="es-ES"/>
+        </w:rPr>
+        <w:t>Instalación | Despliegue</w:t>
       </w:r>
     </w:p>
     <w:p>
@@ -4512,20 +4940,28 @@
         <w:rPr>
           <w:lang w:val="es-ES"/>
         </w:rPr>
-        <w:t>Qué pruebas se han realizado</w:t>
-      </w:r>
-    </w:p>
-    <w:p>
-      <w:pPr>
-        <w:rPr>
-          <w:lang w:val="es-ES"/>
-        </w:rPr>
-      </w:pPr>
-      <w:r>
-        <w:rPr>
-          <w:lang w:val="es-ES"/>
-        </w:rPr>
-        <w:t>Instalación | Despliegue</w:t>
+        <w:t xml:space="preserve">Cómo se debe instalar o ejecutar la </w:t>
+      </w:r>
+      <w:proofErr w:type="gramStart"/>
+      <w:r>
+        <w:rPr>
+          <w:lang w:val="es-ES"/>
+        </w:rPr>
+        <w:t>app</w:t>
+      </w:r>
+      <w:proofErr w:type="gramEnd"/>
+    </w:p>
+    <w:p>
+      <w:pPr>
+        <w:rPr>
+          <w:lang w:val="es-ES"/>
+        </w:rPr>
+      </w:pPr>
+      <w:r>
+        <w:rPr>
+          <w:lang w:val="es-ES"/>
+        </w:rPr>
+        <w:t>Mantenimiento</w:t>
       </w:r>
     </w:p>
     <w:p>
@@ -4543,45 +4979,6 @@
         <w:rPr>
           <w:lang w:val="es-ES"/>
         </w:rPr>
-        <w:t xml:space="preserve">Cómo se debe instalar o ejecutar la </w:t>
-      </w:r>
-      <w:proofErr w:type="gramStart"/>
-      <w:r>
-        <w:rPr>
-          <w:lang w:val="es-ES"/>
-        </w:rPr>
-        <w:t>app</w:t>
-      </w:r>
-      <w:proofErr w:type="gramEnd"/>
-    </w:p>
-    <w:p>
-      <w:pPr>
-        <w:rPr>
-          <w:lang w:val="es-ES"/>
-        </w:rPr>
-      </w:pPr>
-      <w:r>
-        <w:rPr>
-          <w:lang w:val="es-ES"/>
-        </w:rPr>
-        <w:t>Mantenimiento</w:t>
-      </w:r>
-    </w:p>
-    <w:p>
-      <w:pPr>
-        <w:pStyle w:val="ListParagraph"/>
-        <w:numPr>
-          <w:ilvl w:val="0"/>
-          <w:numId w:val="1"/>
-        </w:numPr>
-        <w:rPr>
-          <w:lang w:val="es-ES"/>
-        </w:rPr>
-      </w:pPr>
-      <w:r>
-        <w:rPr>
-          <w:lang w:val="es-ES"/>
-        </w:rPr>
         <w:t>Qué realizaremos en la etapa de mantenimiento</w:t>
       </w:r>
     </w:p>
@@ -4728,6 +5125,14 @@
         </w:rPr>
       </w:pPr>
       <w:bookmarkStart w:id="18" w:name="_Toc145327342"/>
+    </w:p>
+    <w:p>
+      <w:pPr>
+        <w:pStyle w:val="Heading1"/>
+        <w:rPr>
+          <w:lang w:val="es-ES"/>
+        </w:rPr>
+      </w:pPr>
       <w:r>
         <w:rPr>
           <w:lang w:val="es-ES"/>
@@ -5006,13 +5411,132 @@
         </w:rPr>
       </w:pPr>
       <w:bookmarkStart w:id="20" w:name="_Toc145327344"/>
-      <w:r>
-        <w:rPr>
-          <w:lang w:val="es-ES"/>
-        </w:rPr>
-        <w:t>GLOSARIO</w:t>
-      </w:r>
-      <w:bookmarkEnd w:id="20"/>
+    </w:p>
+    <w:p>
+      <w:pPr>
+        <w:pStyle w:val="Heading2"/>
+        <w:rPr>
+          <w:lang w:val="es-ES"/>
+        </w:rPr>
+      </w:pPr>
+    </w:p>
+    <w:p>
+      <w:pPr>
+        <w:pStyle w:val="Heading2"/>
+        <w:rPr>
+          <w:lang w:val="es-ES"/>
+        </w:rPr>
+      </w:pPr>
+    </w:p>
+    <w:p>
+      <w:pPr>
+        <w:pStyle w:val="Heading2"/>
+        <w:rPr>
+          <w:lang w:val="es-ES"/>
+        </w:rPr>
+      </w:pPr>
+    </w:p>
+    <w:p>
+      <w:pPr>
+        <w:pStyle w:val="Heading2"/>
+        <w:rPr>
+          <w:lang w:val="es-ES"/>
+        </w:rPr>
+      </w:pPr>
+    </w:p>
+    <w:p>
+      <w:pPr>
+        <w:pStyle w:val="Heading2"/>
+        <w:rPr>
+          <w:lang w:val="es-ES"/>
+        </w:rPr>
+      </w:pPr>
+    </w:p>
+    <w:p>
+      <w:pPr>
+        <w:pStyle w:val="Heading2"/>
+        <w:rPr>
+          <w:lang w:val="es-ES"/>
+        </w:rPr>
+      </w:pPr>
+    </w:p>
+    <w:p>
+      <w:pPr>
+        <w:pStyle w:val="Heading2"/>
+        <w:rPr>
+          <w:lang w:val="es-ES"/>
+        </w:rPr>
+      </w:pPr>
+    </w:p>
+    <w:p>
+      <w:pPr>
+        <w:pStyle w:val="Heading2"/>
+        <w:rPr>
+          <w:lang w:val="es-ES"/>
+        </w:rPr>
+      </w:pPr>
+    </w:p>
+    <w:p>
+      <w:pPr>
+        <w:pStyle w:val="Heading2"/>
+        <w:rPr>
+          <w:lang w:val="es-ES"/>
+        </w:rPr>
+      </w:pPr>
+    </w:p>
+    <w:p>
+      <w:pPr>
+        <w:pStyle w:val="Heading2"/>
+        <w:rPr>
+          <w:lang w:val="es-ES"/>
+        </w:rPr>
+      </w:pPr>
+    </w:p>
+    <w:p>
+      <w:pPr>
+        <w:pStyle w:val="Heading2"/>
+        <w:rPr>
+          <w:lang w:val="es-ES"/>
+        </w:rPr>
+      </w:pPr>
+    </w:p>
+    <w:p>
+      <w:pPr>
+        <w:pStyle w:val="Heading2"/>
+        <w:rPr>
+          <w:lang w:val="es-ES"/>
+        </w:rPr>
+      </w:pPr>
+    </w:p>
+    <w:p>
+      <w:pPr>
+        <w:pStyle w:val="Heading2"/>
+        <w:rPr>
+          <w:lang w:val="es-ES"/>
+        </w:rPr>
+      </w:pPr>
+    </w:p>
+    <w:bookmarkEnd w:id="20"/>
+    <w:p>
+      <w:pPr>
+        <w:rPr>
+          <w:lang w:val="es-ES"/>
+        </w:rPr>
+      </w:pPr>
+    </w:p>
+    <w:p>
+      <w:pPr>
+        <w:pStyle w:val="Heading1"/>
+        <w:rPr>
+          <w:lang w:val="es-ES"/>
+        </w:rPr>
+      </w:pPr>
+      <w:r>
+        <w:rPr>
+          <w:lang w:val="es-ES"/>
+        </w:rPr>
+        <w:t>Glosario</w:t>
+      </w:r>
     </w:p>
     <w:p>
       <w:pPr>
@@ -5021,8 +5545,8 @@
           <w:lang w:val="es-ES"/>
         </w:rPr>
         <w:sectPr>
-          <w:headerReference w:type="even" r:id="rId10"/>
-          <w:headerReference w:type="default" r:id="rId11"/>
+          <w:headerReference w:type="even" r:id="rId11"/>
+          <w:headerReference w:type="default" r:id="rId12"/>
           <w:type w:val="continuous"/>
           <w:pgSz w:w="11906" w:h="16838"/>
           <w:pgMar w:top="1440" w:right="1440" w:bottom="1440" w:left="1440" w:header="708" w:footer="708" w:gutter="0"/>
@@ -5061,7 +5585,7 @@
         <w:pStyle w:val="IndexHeading"/>
         <w:keepNext/>
         <w:tabs>
-          <w:tab w:val="right" w:pos="9016"/>
+          <w:tab w:val="right" w:leader="dot" w:pos="9016"/>
         </w:tabs>
         <w:rPr>
           <w:rFonts w:eastAsiaTheme="minorEastAsia" w:cstheme="minorBidi"/>
@@ -5076,53 +5600,247 @@
           <w:noProof/>
           <w:lang w:val="en-GB"/>
         </w:rPr>
-        <w:t>G</w:t>
+        <w:t>A</w:t>
       </w:r>
     </w:p>
     <w:p>
       <w:pPr>
         <w:pStyle w:val="Index1"/>
         <w:tabs>
-          <w:tab w:val="right" w:pos="9016"/>
+          <w:tab w:val="right" w:leader="dot" w:pos="9016"/>
         </w:tabs>
         <w:rPr>
+          <w:rFonts w:ascii="Arial" w:hAnsi="Arial" w:cs="Arial"/>
           <w:noProof/>
+          <w:sz w:val="22"/>
+          <w:szCs w:val="22"/>
           <w:lang w:val="en-GB"/>
         </w:rPr>
       </w:pPr>
       <w:r>
         <w:rPr>
+          <w:rFonts w:ascii="Arial" w:hAnsi="Arial" w:cs="Arial"/>
           <w:noProof/>
-          <w:lang w:val="es-ES"/>
-        </w:rPr>
-        <w:t>Git</w:t>
+          <w:sz w:val="22"/>
+          <w:szCs w:val="22"/>
+          <w:lang w:val="es-ES"/>
+        </w:rPr>
+        <w:t>Activities</w:t>
       </w:r>
     </w:p>
     <w:p>
       <w:pPr>
         <w:pStyle w:val="Index2"/>
         <w:tabs>
-          <w:tab w:val="right" w:pos="9016"/>
+          <w:tab w:val="right" w:leader="dot" w:pos="9016"/>
         </w:tabs>
         <w:rPr>
+          <w:rFonts w:ascii="Arial" w:hAnsi="Arial" w:cs="Arial"/>
           <w:noProof/>
+          <w:sz w:val="22"/>
+          <w:szCs w:val="22"/>
           <w:lang w:val="en-GB"/>
         </w:rPr>
       </w:pPr>
       <w:r>
         <w:rPr>
+          <w:rFonts w:ascii="Arial" w:hAnsi="Arial" w:cs="Arial"/>
           <w:noProof/>
+          <w:sz w:val="22"/>
+          <w:szCs w:val="22"/>
+          <w:lang w:val="es-ES"/>
+        </w:rPr>
+        <w:t>Pantalla que le presentamos al usuario para que interactúe con el aplicativo Android</w:t>
+      </w:r>
+      <w:r>
+        <w:rPr>
+          <w:rFonts w:ascii="Arial" w:hAnsi="Arial" w:cs="Arial"/>
+          <w:noProof/>
+          <w:sz w:val="22"/>
+          <w:szCs w:val="22"/>
+          <w:lang w:val="en-GB"/>
+        </w:rPr>
+        <w:tab/>
+        <w:t>6</w:t>
+      </w:r>
+    </w:p>
+    <w:p>
+      <w:pPr>
+        <w:pStyle w:val="IndexHeading"/>
+        <w:keepNext/>
+        <w:tabs>
+          <w:tab w:val="right" w:leader="dot" w:pos="9016"/>
+        </w:tabs>
+        <w:rPr>
+          <w:rFonts w:ascii="Arial" w:eastAsiaTheme="minorEastAsia" w:hAnsi="Arial" w:cs="Arial"/>
+          <w:b w:val="0"/>
+          <w:bCs w:val="0"/>
+          <w:noProof/>
+          <w:sz w:val="22"/>
+          <w:szCs w:val="22"/>
+          <w:lang w:val="en-GB"/>
+        </w:rPr>
+      </w:pPr>
+      <w:r>
+        <w:rPr>
+          <w:rFonts w:ascii="Arial" w:hAnsi="Arial" w:cs="Arial"/>
+          <w:noProof/>
+          <w:sz w:val="22"/>
+          <w:szCs w:val="22"/>
+          <w:lang w:val="en-GB"/>
+        </w:rPr>
+        <w:t>G</w:t>
+      </w:r>
+    </w:p>
+    <w:p>
+      <w:pPr>
+        <w:pStyle w:val="Index1"/>
+        <w:tabs>
+          <w:tab w:val="right" w:leader="dot" w:pos="9016"/>
+        </w:tabs>
+        <w:rPr>
+          <w:rFonts w:ascii="Arial" w:hAnsi="Arial" w:cs="Arial"/>
+          <w:noProof/>
+          <w:sz w:val="22"/>
+          <w:szCs w:val="22"/>
+          <w:lang w:val="en-GB"/>
+        </w:rPr>
+      </w:pPr>
+      <w:r>
+        <w:rPr>
+          <w:rFonts w:ascii="Arial" w:hAnsi="Arial" w:cs="Arial"/>
+          <w:noProof/>
+          <w:sz w:val="22"/>
+          <w:szCs w:val="22"/>
+          <w:lang w:val="es-ES"/>
+        </w:rPr>
+        <w:t>Git</w:t>
+      </w:r>
+    </w:p>
+    <w:p>
+      <w:pPr>
+        <w:pStyle w:val="Index2"/>
+        <w:tabs>
+          <w:tab w:val="right" w:leader="dot" w:pos="9016"/>
+        </w:tabs>
+        <w:rPr>
+          <w:rFonts w:ascii="Arial" w:hAnsi="Arial" w:cs="Arial"/>
+          <w:noProof/>
+          <w:sz w:val="22"/>
+          <w:szCs w:val="22"/>
+          <w:lang w:val="en-GB"/>
+        </w:rPr>
+      </w:pPr>
+      <w:r>
+        <w:rPr>
+          <w:rFonts w:ascii="Arial" w:hAnsi="Arial" w:cs="Arial"/>
+          <w:noProof/>
+          <w:sz w:val="22"/>
+          <w:szCs w:val="22"/>
           <w:lang w:val="es-ES"/>
         </w:rPr>
         <w:t>Software de control de versiones</w:t>
       </w:r>
       <w:r>
         <w:rPr>
+          <w:rFonts w:ascii="Arial" w:hAnsi="Arial" w:cs="Arial"/>
           <w:noProof/>
+          <w:sz w:val="22"/>
+          <w:szCs w:val="22"/>
           <w:lang w:val="en-GB"/>
         </w:rPr>
         <w:tab/>
-        <w:t>3</w:t>
+        <w:t>5</w:t>
+      </w:r>
+    </w:p>
+    <w:p>
+      <w:pPr>
+        <w:pStyle w:val="IndexHeading"/>
+        <w:keepNext/>
+        <w:tabs>
+          <w:tab w:val="right" w:leader="dot" w:pos="9016"/>
+        </w:tabs>
+        <w:rPr>
+          <w:rFonts w:ascii="Arial" w:eastAsiaTheme="minorEastAsia" w:hAnsi="Arial" w:cs="Arial"/>
+          <w:b w:val="0"/>
+          <w:bCs w:val="0"/>
+          <w:noProof/>
+          <w:sz w:val="22"/>
+          <w:szCs w:val="22"/>
+          <w:lang w:val="en-GB"/>
+        </w:rPr>
+      </w:pPr>
+      <w:r>
+        <w:rPr>
+          <w:rFonts w:ascii="Arial" w:hAnsi="Arial" w:cs="Arial"/>
+          <w:noProof/>
+          <w:sz w:val="22"/>
+          <w:szCs w:val="22"/>
+          <w:lang w:val="en-GB"/>
+        </w:rPr>
+        <w:lastRenderedPageBreak/>
+        <w:t>R</w:t>
+      </w:r>
+    </w:p>
+    <w:p>
+      <w:pPr>
+        <w:pStyle w:val="Index1"/>
+        <w:tabs>
+          <w:tab w:val="right" w:leader="dot" w:pos="9016"/>
+        </w:tabs>
+        <w:rPr>
+          <w:rFonts w:ascii="Arial" w:hAnsi="Arial" w:cs="Arial"/>
+          <w:noProof/>
+          <w:sz w:val="22"/>
+          <w:szCs w:val="22"/>
+          <w:lang w:val="en-GB"/>
+        </w:rPr>
+      </w:pPr>
+      <w:r>
+        <w:rPr>
+          <w:rFonts w:ascii="Arial" w:hAnsi="Arial" w:cs="Arial"/>
+          <w:noProof/>
+          <w:sz w:val="22"/>
+          <w:szCs w:val="22"/>
+          <w:lang w:val="es-ES"/>
+        </w:rPr>
+        <w:t>RecycleView</w:t>
+      </w:r>
+    </w:p>
+    <w:p>
+      <w:pPr>
+        <w:pStyle w:val="Index2"/>
+        <w:tabs>
+          <w:tab w:val="right" w:leader="dot" w:pos="9016"/>
+        </w:tabs>
+        <w:rPr>
+          <w:rFonts w:ascii="Arial" w:hAnsi="Arial" w:cs="Arial"/>
+          <w:noProof/>
+          <w:sz w:val="22"/>
+          <w:szCs w:val="22"/>
+          <w:lang w:val="en-GB"/>
+        </w:rPr>
+      </w:pPr>
+      <w:r>
+        <w:rPr>
+          <w:rFonts w:ascii="Arial" w:hAnsi="Arial" w:cs="Arial"/>
+          <w:noProof/>
+          <w:sz w:val="22"/>
+          <w:szCs w:val="22"/>
+          <w:lang w:val="es-ES"/>
+        </w:rPr>
+        <w:t>Lista de grupos de vistas que implementamos en un activity para poder tener una lista dinámica</w:t>
+      </w:r>
+      <w:r>
+        <w:rPr>
+          <w:rFonts w:ascii="Arial" w:hAnsi="Arial" w:cs="Arial"/>
+          <w:noProof/>
+          <w:sz w:val="22"/>
+          <w:szCs w:val="22"/>
+          <w:lang w:val="en-GB"/>
+        </w:rPr>
+        <w:tab/>
+        <w:t>6</w:t>
       </w:r>
     </w:p>
     <w:p>
@@ -5172,11 +5890,6 @@
       <w:pPr>
         <w:spacing w:line="240" w:lineRule="auto"/>
         <w:rPr>
-          <w:rFonts w:eastAsiaTheme="majorEastAsia" w:cstheme="majorBidi"/>
-          <w:b/>
-          <w:color w:val="8EAADB" w:themeColor="accent1" w:themeTint="99"/>
-          <w:sz w:val="32"/>
-          <w:szCs w:val="32"/>
           <w:lang w:val="es-ES"/>
         </w:rPr>
       </w:pPr>
@@ -5186,6 +5899,7 @@
         </w:rPr>
         <w:br w:type="page"/>
       </w:r>
+      <w:bookmarkStart w:id="21" w:name="_Toc145327345"/>
     </w:p>
     <w:p>
       <w:pPr>
@@ -5194,19 +5908,11 @@
           <w:lang w:val="es-ES"/>
         </w:rPr>
       </w:pPr>
-    </w:p>
-    <w:p>
-      <w:pPr>
-        <w:pStyle w:val="Heading1"/>
-        <w:rPr>
-          <w:lang w:val="es-ES"/>
-        </w:rPr>
-      </w:pPr>
-      <w:bookmarkStart w:id="21" w:name="_Toc145327345"/>
-      <w:r>
-        <w:rPr>
-          <w:lang w:val="es-ES"/>
-        </w:rPr>
+      <w:r>
+        <w:rPr>
+          <w:lang w:val="es-ES"/>
+        </w:rPr>
+        <w:lastRenderedPageBreak/>
         <w:t>Anexos</w:t>
       </w:r>
       <w:bookmarkEnd w:id="21"/>
@@ -5240,13 +5946,14 @@
           <w:lang w:val="es-ES"/>
         </w:rPr>
       </w:pPr>
+      <w:bookmarkStart w:id="23" w:name="AnexoA"/>
       <w:r>
         <w:rPr>
           <w:noProof/>
           <w:lang w:val="es-ES"/>
         </w:rPr>
         <w:drawing>
-          <wp:inline distT="0" distB="0" distL="0" distR="0" wp14:anchorId="42349FF4" wp14:editId="4D390CAE">
+          <wp:inline distT="0" distB="0" distL="0" distR="0" wp14:anchorId="42349FF4" wp14:editId="6A99C389">
             <wp:extent cx="5731510" cy="4022090"/>
             <wp:effectExtent l="0" t="0" r="0" b="3810"/>
             <wp:docPr id="1603959139" name="Picture 5" descr="A screenshot of a computer&#10;&#10;Description automatically generated"/>
@@ -5261,7 +5968,7 @@
                     <pic:cNvPicPr/>
                   </pic:nvPicPr>
                   <pic:blipFill>
-                    <a:blip r:embed="rId12" cstate="print">
+                    <a:blip r:embed="rId13" cstate="print">
                       <a:extLst>
                         <a:ext uri="{28A0092B-C50C-407E-A947-70E740481C1C}">
                           <a14:useLocalDpi xmlns:a14="http://schemas.microsoft.com/office/drawing/2010/main" val="0"/>
@@ -5287,6 +5994,75 @@
           </wp:inline>
         </w:drawing>
       </w:r>
+      <w:bookmarkEnd w:id="23"/>
+    </w:p>
+    <w:p>
+      <w:pPr>
+        <w:rPr>
+          <w:lang w:val="es-ES"/>
+        </w:rPr>
+      </w:pPr>
+      <w:r>
+        <w:rPr>
+          <w:rStyle w:val="Heading2Char"/>
+        </w:rPr>
+        <w:t>A</w:t>
+      </w:r>
+      <w:r>
+        <w:rPr>
+          <w:rStyle w:val="Heading2Char"/>
+        </w:rPr>
+        <w:t>nexo B</w:t>
+      </w:r>
+      <w:bookmarkStart w:id="24" w:name="AnexoB"/>
+      <w:r>
+        <w:rPr>
+          <w:noProof/>
+          <w:lang w:val="es-ES"/>
+        </w:rPr>
+        <w:drawing>
+          <wp:inline distT="0" distB="0" distL="0" distR="0" wp14:anchorId="5B7AE779" wp14:editId="75D7E0B5">
+            <wp:extent cx="5731510" cy="3215390"/>
+            <wp:effectExtent l="0" t="0" r="0" b="0"/>
+            <wp:docPr id="156868185" name="Picture 1" descr="A screenshot of a spreadsheet&#10;&#10;Description automatically generated"/>
+            <wp:cNvGraphicFramePr>
+              <a:graphicFrameLocks xmlns:a="http://schemas.openxmlformats.org/drawingml/2006/main" noChangeAspect="1"/>
+            </wp:cNvGraphicFramePr>
+            <a:graphic xmlns:a="http://schemas.openxmlformats.org/drawingml/2006/main">
+              <a:graphicData uri="http://schemas.openxmlformats.org/drawingml/2006/picture">
+                <pic:pic xmlns:pic="http://schemas.openxmlformats.org/drawingml/2006/picture">
+                  <pic:nvPicPr>
+                    <pic:cNvPr id="156868185" name="Picture 1" descr="A screenshot of a spreadsheet&#10;&#10;Description automatically generated"/>
+                    <pic:cNvPicPr/>
+                  </pic:nvPicPr>
+                  <pic:blipFill>
+                    <a:blip r:embed="rId14">
+                      <a:extLst>
+                        <a:ext uri="{28A0092B-C50C-407E-A947-70E740481C1C}">
+                          <a14:useLocalDpi xmlns:a14="http://schemas.microsoft.com/office/drawing/2010/main" val="0"/>
+                        </a:ext>
+                      </a:extLst>
+                    </a:blip>
+                    <a:stretch>
+                      <a:fillRect/>
+                    </a:stretch>
+                  </pic:blipFill>
+                  <pic:spPr>
+                    <a:xfrm>
+                      <a:off x="0" y="0"/>
+                      <a:ext cx="5761681" cy="3232316"/>
+                    </a:xfrm>
+                    <a:prstGeom prst="rect">
+                      <a:avLst/>
+                    </a:prstGeom>
+                  </pic:spPr>
+                </pic:pic>
+              </a:graphicData>
+            </a:graphic>
+          </wp:inline>
+        </w:drawing>
+      </w:r>
+      <w:bookmarkEnd w:id="24"/>
     </w:p>
     <w:sectPr>
       <w:type w:val="continuous"/>
@@ -6825,6 +7601,16 @@
       <w:shd w:val="clear" w:color="auto" w:fill="E1DFDD"/>
     </w:rPr>
   </w:style>
+  <w:style w:type="paragraph" w:styleId="NoSpacing">
+    <w:name w:val="No Spacing"/>
+    <w:uiPriority w:val="1"/>
+    <w:qFormat/>
+    <w:rsid w:val="00D81CB5"/>
+    <w:rPr>
+      <w:rFonts w:ascii="Arial" w:hAnsi="Arial"/>
+      <w:sz w:val="22"/>
+    </w:rPr>
+  </w:style>
 </w:styles>
 </file>
 

</xml_diff>